<commit_message>
Added part2 to file list
</commit_message>
<xml_diff>
--- a/Contribution Evaluation Form.docx
+++ b/Contribution Evaluation Form.docx
@@ -393,7 +393,6 @@
                 <w:szCs w:val="24"/>
               </w:rPr>
             </w:pPr>
-            <w:proofErr w:type="spellStart"/>
             <w:r>
               <w:rPr>
                 <w:rFonts w:ascii="Times New Roman" w:hAnsi="Times New Roman"/>
@@ -403,7 +402,6 @@
               </w:rPr>
               <w:t>keyfinder.c</w:t>
             </w:r>
-            <w:proofErr w:type="spellEnd"/>
           </w:p>
           <w:p>
             <w:pPr>
@@ -442,6 +440,28 @@
                 <w:sz w:val="24"/>
                 <w:szCs w:val="24"/>
               </w:rPr>
+              <w:t>Lab1 Documentation.docx</w:t>
+            </w:r>
+            <w:bookmarkStart w:id="0" w:name="_GoBack"/>
+            <w:bookmarkEnd w:id="0"/>
+          </w:p>
+          <w:p>
+            <w:pPr>
+              <w:spacing w:before="120" w:after="120"/>
+              <w:rPr>
+                <w:rFonts w:ascii="Times New Roman" w:hAnsi="Times New Roman"/>
+                <w:b/>
+                <w:sz w:val="24"/>
+                <w:szCs w:val="24"/>
+              </w:rPr>
+            </w:pPr>
+            <w:r>
+              <w:rPr>
+                <w:rFonts w:ascii="Times New Roman" w:hAnsi="Times New Roman"/>
+                <w:b/>
+                <w:sz w:val="24"/>
+                <w:szCs w:val="24"/>
+              </w:rPr>
               <w:t>Output.png</w:t>
             </w:r>
           </w:p>
@@ -482,63 +502,27 @@
                 <w:sz w:val="24"/>
                 <w:szCs w:val="24"/>
               </w:rPr>
-              <w:t>ciphertext</w:t>
-            </w:r>
-            <w:r>
-              <w:rPr>
-                <w:rFonts w:ascii="Times New Roman" w:hAnsi="Times New Roman"/>
-                <w:b/>
-                <w:sz w:val="24"/>
-                <w:szCs w:val="24"/>
-              </w:rPr>
-              <w:t>2</w:t>
-            </w:r>
-            <w:r>
-              <w:rPr>
-                <w:rFonts w:ascii="Times New Roman" w:hAnsi="Times New Roman"/>
-                <w:b/>
-                <w:sz w:val="24"/>
-                <w:szCs w:val="24"/>
-              </w:rPr>
-              <w:t>.bin</w:t>
-            </w:r>
-          </w:p>
-          <w:p>
-            <w:pPr>
-              <w:spacing w:before="120" w:after="120"/>
-              <w:rPr>
-                <w:rFonts w:ascii="Times New Roman" w:hAnsi="Times New Roman"/>
-                <w:b/>
-                <w:sz w:val="24"/>
-                <w:szCs w:val="24"/>
-              </w:rPr>
-            </w:pPr>
-            <w:r>
-              <w:rPr>
-                <w:rFonts w:ascii="Times New Roman" w:hAnsi="Times New Roman"/>
-                <w:b/>
-                <w:sz w:val="24"/>
-                <w:szCs w:val="24"/>
-              </w:rPr>
-              <w:t>ciphertext</w:t>
-            </w:r>
-            <w:r>
-              <w:rPr>
-                <w:rFonts w:ascii="Times New Roman" w:hAnsi="Times New Roman"/>
-                <w:b/>
-                <w:sz w:val="24"/>
-                <w:szCs w:val="24"/>
-              </w:rPr>
-              <w:t>3</w:t>
-            </w:r>
-            <w:r>
-              <w:rPr>
-                <w:rFonts w:ascii="Times New Roman" w:hAnsi="Times New Roman"/>
-                <w:b/>
-                <w:sz w:val="24"/>
-                <w:szCs w:val="24"/>
-              </w:rPr>
-              <w:t>.bin</w:t>
+              <w:t>ciphertext2.bin</w:t>
+            </w:r>
+          </w:p>
+          <w:p>
+            <w:pPr>
+              <w:spacing w:before="120" w:after="120"/>
+              <w:rPr>
+                <w:rFonts w:ascii="Times New Roman" w:hAnsi="Times New Roman"/>
+                <w:b/>
+                <w:sz w:val="24"/>
+                <w:szCs w:val="24"/>
+              </w:rPr>
+            </w:pPr>
+            <w:r>
+              <w:rPr>
+                <w:rFonts w:ascii="Times New Roman" w:hAnsi="Times New Roman"/>
+                <w:b/>
+                <w:sz w:val="24"/>
+                <w:szCs w:val="24"/>
+              </w:rPr>
+              <w:t>ciphertext3.bin</w:t>
             </w:r>
           </w:p>
           <w:p>
@@ -559,6 +543,15 @@
                 <w:szCs w:val="24"/>
               </w:rPr>
               <w:t>lab1_part1_group2</w:t>
+            </w:r>
+            <w:r>
+              <w:rPr>
+                <w:rFonts w:ascii="Times New Roman" w:hAnsi="Times New Roman"/>
+                <w:b/>
+                <w:sz w:val="24"/>
+                <w:szCs w:val="24"/>
+              </w:rPr>
+              <w:t>.docx</w:t>
             </w:r>
           </w:p>
           <w:p>
@@ -869,7 +862,6 @@
                 <w:szCs w:val="24"/>
               </w:rPr>
             </w:pPr>
-            <w:proofErr w:type="spellStart"/>
             <w:r>
               <w:rPr>
                 <w:rFonts w:ascii="Times New Roman" w:hAnsi="Times New Roman"/>
@@ -895,17 +887,7 @@
                 <w:sz w:val="24"/>
                 <w:szCs w:val="24"/>
               </w:rPr>
-              <w:t>n</w:t>
-            </w:r>
-            <w:proofErr w:type="spellEnd"/>
-            <w:r>
-              <w:rPr>
-                <w:rFonts w:ascii="Times New Roman" w:hAnsi="Times New Roman"/>
-                <w:b/>
-                <w:sz w:val="24"/>
-                <w:szCs w:val="24"/>
-              </w:rPr>
-              <w:t xml:space="preserve"> Faulkner</w:t>
+              <w:t>n Faulkner</w:t>
             </w:r>
           </w:p>
           <w:p>
@@ -1005,27 +987,7 @@
                 <w:sz w:val="24"/>
                 <w:szCs w:val="24"/>
               </w:rPr>
-              <w:t xml:space="preserve">Found out </w:t>
-            </w:r>
-            <w:proofErr w:type="spellStart"/>
-            <w:r>
-              <w:rPr>
-                <w:rFonts w:ascii="Times New Roman" w:hAnsi="Times New Roman"/>
-                <w:b/>
-                <w:sz w:val="24"/>
-                <w:szCs w:val="24"/>
-              </w:rPr>
-              <w:t>BIO_fp_dump</w:t>
-            </w:r>
-            <w:proofErr w:type="spellEnd"/>
-            <w:r>
-              <w:rPr>
-                <w:rFonts w:ascii="Times New Roman" w:hAnsi="Times New Roman"/>
-                <w:b/>
-                <w:sz w:val="24"/>
-                <w:szCs w:val="24"/>
-              </w:rPr>
-              <w:t xml:space="preserve"> is a red herring</w:t>
+              <w:t>Found out BIO_fp_dump is a red herring</w:t>
             </w:r>
           </w:p>
           <w:p>
@@ -1050,30 +1012,8 @@
                 <w:sz w:val="24"/>
                 <w:szCs w:val="24"/>
               </w:rPr>
-              <w:t xml:space="preserve">Did a lot of work with </w:t>
-            </w:r>
-            <w:proofErr w:type="spellStart"/>
-            <w:r>
-              <w:rPr>
-                <w:rFonts w:ascii="Times New Roman" w:hAnsi="Times New Roman"/>
-                <w:b/>
-                <w:sz w:val="24"/>
-                <w:szCs w:val="24"/>
-              </w:rPr>
-              <w:t>BIO_fp_</w:t>
-            </w:r>
-            <w:proofErr w:type="gramStart"/>
-            <w:r>
-              <w:rPr>
-                <w:rFonts w:ascii="Times New Roman" w:hAnsi="Times New Roman"/>
-                <w:b/>
-                <w:sz w:val="24"/>
-                <w:szCs w:val="24"/>
-              </w:rPr>
-              <w:t>dump</w:t>
-            </w:r>
-            <w:proofErr w:type="spellEnd"/>
-            <w:proofErr w:type="gramEnd"/>
+              <w:t>Did a lot of work with BIO_fp_dump</w:t>
+            </w:r>
           </w:p>
           <w:p>
             <w:pPr>
@@ -1147,6 +1087,7 @@
                 <w:sz w:val="24"/>
                 <w:szCs w:val="24"/>
               </w:rPr>
+              <w:lastRenderedPageBreak/>
               <w:t>Implemented the code necessary to convert the encrypted binary output to hexadecimal.</w:t>
             </w:r>
           </w:p>
@@ -1197,7 +1138,6 @@
                 <w:sz w:val="24"/>
                 <w:szCs w:val="24"/>
               </w:rPr>
-              <w:lastRenderedPageBreak/>
               <w:t>Created screenshots of the program output</w:t>
             </w:r>
           </w:p>
@@ -1236,8 +1176,6 @@
                 <w:szCs w:val="24"/>
               </w:rPr>
             </w:pPr>
-            <w:bookmarkStart w:id="0" w:name="_GoBack"/>
-            <w:bookmarkEnd w:id="0"/>
           </w:p>
         </w:tc>
       </w:tr>
@@ -1328,25 +1266,14 @@
                 <w:szCs w:val="24"/>
               </w:rPr>
             </w:pPr>
-            <w:proofErr w:type="spellStart"/>
-            <w:r>
-              <w:rPr>
-                <w:rFonts w:ascii="Times New Roman" w:hAnsi="Times New Roman"/>
-                <w:b/>
-                <w:sz w:val="24"/>
-                <w:szCs w:val="24"/>
-              </w:rPr>
-              <w:t>Jerrison</w:t>
-            </w:r>
-            <w:proofErr w:type="spellEnd"/>
-            <w:r>
-              <w:rPr>
-                <w:rFonts w:ascii="Times New Roman" w:hAnsi="Times New Roman"/>
-                <w:b/>
-                <w:sz w:val="24"/>
-                <w:szCs w:val="24"/>
-              </w:rPr>
-              <w:t>: 1/3</w:t>
+            <w:r>
+              <w:rPr>
+                <w:rFonts w:ascii="Times New Roman" w:hAnsi="Times New Roman"/>
+                <w:b/>
+                <w:sz w:val="24"/>
+                <w:szCs w:val="24"/>
+              </w:rPr>
+              <w:t>Jerrison: 1/3</w:t>
             </w:r>
           </w:p>
           <w:p>
@@ -1493,7 +1420,6 @@
                 <w:szCs w:val="144"/>
               </w:rPr>
             </w:pPr>
-            <w:proofErr w:type="spellStart"/>
             <w:r>
               <w:rPr>
                 <w:rFonts w:ascii="Times New Roman" w:hAnsi="Times New Roman"/>
@@ -1505,7 +1431,6 @@
               </w:rPr>
               <w:t>BIO_dump_fp</w:t>
             </w:r>
-            <w:proofErr w:type="spellEnd"/>
           </w:p>
           <w:p>
             <w:pPr>
@@ -2559,7 +2484,7 @@
 </file>
 
 <file path=customXml/itemProps1.xml><?xml version="1.0" encoding="utf-8"?>
-<ds:datastoreItem xmlns:ds="http://schemas.openxmlformats.org/officeDocument/2006/customXml" ds:itemID="{9A9DD813-E830-43F8-AC30-E13061F39D47}">
+<ds:datastoreItem xmlns:ds="http://schemas.openxmlformats.org/officeDocument/2006/customXml" ds:itemID="{831FA53F-DCB1-46CE-9215-32D631F8FFD1}">
   <ds:schemaRefs>
     <ds:schemaRef ds:uri="http://schemas.openxmlformats.org/officeDocument/2006/bibliography"/>
   </ds:schemaRefs>

</xml_diff>